<commit_message>
fixed basic HTML display bugs
</commit_message>
<xml_diff>
--- a/output1.docx
+++ b/output1.docx
@@ -57,6 +57,9 @@
                 </w:tcPr>
                 <w:p>
                   <w:r>
+                    <w:rPr>
+                      <w:b/>
+                    </w:rPr>
                     <w:t>Example Procedure</w:t>
                   </w:r>
                 </w:p>
@@ -79,6 +82,9 @@
                 </w:tcPr>
                 <w:p>
                   <w:r>
+                    <w:rPr>
+                      <w:i/>
+                    </w:rPr>
                     <w:t>01/06/2018</w:t>
                   </w:r>
                 </w:p>
@@ -101,6 +107,9 @@
                 </w:tcPr>
                 <w:p>
                   <w:r>
+                    <w:rPr>
+                      <w:i/>
+                    </w:rPr>
                     <w:t>01/08/2018</w:t>
                   </w:r>
                 </w:p>
@@ -189,6 +198,9 @@
                 </w:tcPr>
                 <w:p>
                   <w:r>
+                    <w:rPr>
+                      <w:b/>
+                    </w:rPr>
                     <w:t>A Stevens</w:t>
                   </w:r>
                 </w:p>
@@ -199,6 +211,9 @@
                 </w:tcPr>
                 <w:p>
                   <w:r>
+                    <w:rPr>
+                      <w:i/>
+                    </w:rPr>
                     <w:t>(345)346-2344</w:t>
                   </w:r>
                 </w:p>
@@ -209,6 +224,10 @@
                 </w:tcPr>
                 <w:p>
                   <w:r>
+                    <w:rPr>
+                      <w:i/>
+                      <w:u w:val="single"/>
+                    </w:rPr>
                     <w:t>stevens@gmail.com</w:t>
                   </w:r>
                 </w:p>
@@ -231,6 +250,9 @@
                 </w:tcPr>
                 <w:p>
                   <w:r>
+                    <w:rPr>
+                      <w:b/>
+                    </w:rPr>
                     <w:t>B Smith</w:t>
                   </w:r>
                 </w:p>
@@ -241,6 +263,9 @@
                 </w:tcPr>
                 <w:p>
                   <w:r>
+                    <w:rPr>
+                      <w:i/>
+                    </w:rPr>
                     <w:t>(576)456-1233</w:t>
                   </w:r>
                 </w:p>
@@ -251,6 +276,10 @@
                 </w:tcPr>
                 <w:p>
                   <w:r>
+                    <w:rPr>
+                      <w:i/>
+                      <w:u w:val="single"/>
+                    </w:rPr>
                     <w:t>smith@gmail.com</w:t>
                   </w:r>
                 </w:p>
@@ -271,33 +300,25 @@
                 <w:tcPr>
                   <w:tcW w:type="dxa" w:w="1080"/>
                 </w:tcPr>
-                <w:p>
-                  <w:r/>
-                </w:p>
+                <w:p/>
               </w:tc>
               <w:tc>
                 <w:tcPr>
                   <w:tcW w:type="dxa" w:w="1080"/>
                 </w:tcPr>
-                <w:p>
-                  <w:r/>
-                </w:p>
+                <w:p/>
               </w:tc>
               <w:tc>
                 <w:tcPr>
                   <w:tcW w:type="dxa" w:w="1080"/>
                 </w:tcPr>
-                <w:p>
-                  <w:r/>
-                </w:p>
+                <w:p/>
               </w:tc>
               <w:tc>
                 <w:tcPr>
                   <w:tcW w:type="dxa" w:w="1080"/>
                 </w:tcPr>
-                <w:p>
-                  <w:r/>
-                </w:p>
+                <w:p/>
               </w:tc>
             </w:tr>
             <w:tr>
@@ -305,33 +326,25 @@
                 <w:tcPr>
                   <w:tcW w:type="dxa" w:w="1080"/>
                 </w:tcPr>
-                <w:p>
-                  <w:r/>
-                </w:p>
+                <w:p/>
               </w:tc>
               <w:tc>
                 <w:tcPr>
                   <w:tcW w:type="dxa" w:w="1080"/>
                 </w:tcPr>
-                <w:p>
-                  <w:r/>
-                </w:p>
+                <w:p/>
               </w:tc>
               <w:tc>
                 <w:tcPr>
                   <w:tcW w:type="dxa" w:w="1080"/>
                 </w:tcPr>
-                <w:p>
-                  <w:r/>
-                </w:p>
+                <w:p/>
               </w:tc>
               <w:tc>
                 <w:tcPr>
                   <w:tcW w:type="dxa" w:w="1080"/>
                 </w:tcPr>
-                <w:p>
-                  <w:r/>
-                </w:p>
+                <w:p/>
               </w:tc>
             </w:tr>
           </w:tbl>
@@ -433,6 +446,9 @@
                       </w:tcPr>
                       <w:p>
                         <w:r>
+                          <w:rPr>
+                            <w:i/>
+                          </w:rPr>
                           <w:t>Go To Room A</w:t>
                         </w:r>
                       </w:p>
@@ -455,6 +471,9 @@
                       </w:tcPr>
                       <w:p>
                         <w:r>
+                          <w:rPr>
+                            <w:i/>
+                          </w:rPr>
                           <w:t>Open the Door</w:t>
                         </w:r>
                       </w:p>
@@ -477,6 +496,9 @@
                       </w:tcPr>
                       <w:p>
                         <w:r>
+                          <w:rPr>
+                            <w:i/>
+                          </w:rPr>
                           <w:t>Enter Room A</w:t>
                         </w:r>
                       </w:p>
@@ -517,6 +539,9 @@
                             </w:tcPr>
                             <w:p>
                               <w:r>
+                                <w:rPr>
+                                  <w:i/>
+                                </w:rPr>
                                 <w:t>Note the date.</w:t>
                               </w:r>
                             </w:p>
@@ -555,6 +580,9 @@
                                   </w:tcPr>
                                   <w:p>
                                     <w:r>
+                                      <w:rPr>
+                                        <w:i/>
+                                      </w:rPr>
                                       <w:t>02/06/2018</w:t>
                                     </w:r>
                                   </w:p>
@@ -639,7 +667,23 @@
                       </w:tcPr>
                       <w:p>
                         <w:r>
-                          <w:t>Eat Some Biscuits</w:t>
+                          <w:rPr>
+                            <w:i/>
+                          </w:rPr>
+                          <w:t xml:space="preserve">Eat </w:t>
+                        </w:r>
+                        <w:r>
+                          <w:rPr>
+                            <w:b/>
+                            <w:i/>
+                          </w:rPr>
+                          <w:t>Some</w:t>
+                        </w:r>
+                        <w:r>
+                          <w:rPr>
+                            <w:i/>
+                          </w:rPr>
+                          <w:t xml:space="preserve"> Biscuits</w:t>
                         </w:r>
                       </w:p>
                     </w:tc>
@@ -661,6 +705,9 @@
                       </w:tcPr>
                       <w:p>
                         <w:r>
+                          <w:rPr>
+                            <w:i/>
+                          </w:rPr>
                           <w:t>Relax for a bit</w:t>
                         </w:r>
                       </w:p>
@@ -683,7 +730,10 @@
                       </w:tcPr>
                       <w:p>
                         <w:r>
-                          <w:t>Log yesterday’s date</w:t>
+                          <w:rPr>
+                            <w:i/>
+                          </w:rPr>
+                          <w:t>Log yesterday's date</w:t>
                         </w:r>
                       </w:p>
                     </w:tc>
@@ -707,9 +757,7 @@
                 <w:tcPr>
                   <w:tcW w:type="dxa" w:w="2160"/>
                 </w:tcPr>
-                <w:p>
-                  <w:r/>
-                </w:p>
+                <w:p/>
               </w:tc>
             </w:tr>
           </w:tbl>
@@ -795,6 +843,9 @@
                 </w:tcPr>
                 <w:p>
                   <w:r>
+                    <w:rPr>
+                      <w:b/>
+                    </w:rPr>
                     <w:t>A Stevens</w:t>
                   </w:r>
                 </w:p>
@@ -815,6 +866,9 @@
                 </w:tcPr>
                 <w:p>
                   <w:r>
+                    <w:rPr>
+                      <w:i/>
+                    </w:rPr>
                     <w:t>01/06/18</w:t>
                   </w:r>
                 </w:p>
@@ -837,6 +891,9 @@
                 </w:tcPr>
                 <w:p>
                   <w:r>
+                    <w:rPr>
+                      <w:b/>
+                    </w:rPr>
                     <w:t>B Smith</w:t>
                   </w:r>
                 </w:p>
@@ -857,6 +914,9 @@
                 </w:tcPr>
                 <w:p>
                   <w:r>
+                    <w:rPr>
+                      <w:i/>
+                    </w:rPr>
                     <w:t>02/03/18</w:t>
                   </w:r>
                 </w:p>
@@ -877,33 +937,25 @@
                 <w:tcPr>
                   <w:tcW w:type="dxa" w:w="1080"/>
                 </w:tcPr>
-                <w:p>
-                  <w:r/>
-                </w:p>
+                <w:p/>
               </w:tc>
               <w:tc>
                 <w:tcPr>
                   <w:tcW w:type="dxa" w:w="1080"/>
                 </w:tcPr>
-                <w:p>
-                  <w:r/>
-                </w:p>
+                <w:p/>
               </w:tc>
               <w:tc>
                 <w:tcPr>
                   <w:tcW w:type="dxa" w:w="1080"/>
                 </w:tcPr>
-                <w:p>
-                  <w:r/>
-                </w:p>
+                <w:p/>
               </w:tc>
               <w:tc>
                 <w:tcPr>
                   <w:tcW w:type="dxa" w:w="1080"/>
                 </w:tcPr>
-                <w:p>
-                  <w:r/>
-                </w:p>
+                <w:p/>
               </w:tc>
             </w:tr>
             <w:tr>
@@ -911,33 +963,25 @@
                 <w:tcPr>
                   <w:tcW w:type="dxa" w:w="1080"/>
                 </w:tcPr>
-                <w:p>
-                  <w:r/>
-                </w:p>
+                <w:p/>
               </w:tc>
               <w:tc>
                 <w:tcPr>
                   <w:tcW w:type="dxa" w:w="1080"/>
                 </w:tcPr>
-                <w:p>
-                  <w:r/>
-                </w:p>
+                <w:p/>
               </w:tc>
               <w:tc>
                 <w:tcPr>
                   <w:tcW w:type="dxa" w:w="1080"/>
                 </w:tcPr>
-                <w:p>
-                  <w:r/>
-                </w:p>
+                <w:p/>
               </w:tc>
               <w:tc>
                 <w:tcPr>
                   <w:tcW w:type="dxa" w:w="1080"/>
                 </w:tcPr>
-                <w:p>
-                  <w:r/>
-                </w:p>
+                <w:p/>
               </w:tc>
             </w:tr>
           </w:tbl>

</xml_diff>

<commit_message>
Added additional HTML test case
</commit_message>
<xml_diff>
--- a/output1.docx
+++ b/output1.docx
@@ -12,6 +12,64 @@
         <w:gridCol w:w="4320"/>
         <w:gridCol w:w="4320"/>
       </w:tblGrid>
+      <w:tr>
+        <w:tc>
+          <w:tcPr>
+            <w:tcW w:type="dxa" w:w="4320"/>
+          </w:tcPr>
+          <w:p>
+            <w:r>
+              <w:t>Section 00</w:t>
+            </w:r>
+          </w:p>
+        </w:tc>
+        <w:tc>
+          <w:tcPr>
+            <w:tcW w:type="dxa" w:w="4320"/>
+          </w:tcPr>
+          <w:p>
+            <w:r>
+              <w:t>Hello world</w:t>
+            </w:r>
+          </w:p>
+          <w:p>
+            <w:pPr/>
+            <w:r>
+              <w:t xml:space="preserve">This is a paragraph with </w:t>
+            </w:r>
+            <w:hyperlink r:id="rId9">
+              <w:r>
+                <w:rPr>
+                  <w:color w:val="0000EE"/>
+                  <w:u w:val="single"/>
+                </w:rPr>
+                <w:t>some link</w:t>
+              </w:r>
+            </w:hyperlink>
+            <w:r>
+              <w:t xml:space="preserve"> </w:t>
+            </w:r>
+            <w:r>
+              <w:rPr>
+                <w:b/>
+              </w:rPr>
+              <w:t>bold</w:t>
+            </w:r>
+            <w:r>
+              <w:t xml:space="preserve"> and </w:t>
+            </w:r>
+            <w:r>
+              <w:rPr>
+                <w:i/>
+              </w:rPr>
+              <w:t>italic</w:t>
+            </w:r>
+            <w:r>
+              <w:t xml:space="preserve"> text.</w:t>
+            </w:r>
+          </w:p>
+        </w:tc>
+      </w:tr>
       <w:tr>
         <w:tc>
           <w:tcPr>

</xml_diff>